<commit_message>
nueva versión de grouped orders desanidando
</commit_message>
<xml_diff>
--- a/GroupedOrder.docx
+++ b/GroupedOrder.docx
@@ -936,7 +936,7 @@
                     </w:rPr>
                     <w:alias w:val="#Nav: /IntegerHeader/IntegerLine/ItemNo"/>
                     <w:tag w:val="#Nav: Grouped_Orders/60352"/>
-                    <w:id w:val="-1898123062"/>
+                    <w:id w:val="-54701272"/>
                     <w:placeholder>
                       <w:docPart w:val="DefaultPlaceholder_-1854013440"/>
                     </w:placeholder>
@@ -965,6 +965,12 @@
                       <w:p>
                         <w:proofErr w:type="spellStart"/>
                         <w:r>
+                          <w:rPr>
+                            <w:kern w:val="2"/>
+                            <w:sz w:val="24"/>
+                            <w:szCs w:val="24"/>
+                            <w14:ligatures w14:val="standardContextual"/>
+                          </w:rPr>
                           <w:t>ItemNo</w:t>
                         </w:r>
                         <w:proofErr w:type="spellEnd"/>
@@ -976,7 +982,7 @@
                   <w:sdtPr>
                     <w:alias w:val="#Nav: /IntegerHeader/IntegerLine/Description"/>
                     <w:tag w:val="#Nav: Grouped_Orders/60352"/>
-                    <w:id w:val="2073921175"/>
+                    <w:id w:val="292571210"/>
                     <w:placeholder>
                       <w:docPart w:val="DefaultPlaceholder_-1854013440"/>
                     </w:placeholder>
@@ -1009,7 +1015,7 @@
                   <w:sdtPr>
                     <w:alias w:val="#Nav: /IntegerHeader/IntegerLine/Quantity"/>
                     <w:tag w:val="#Nav: Grouped_Orders/60352"/>
-                    <w:id w:val="-1851245746"/>
+                    <w:id w:val="1526601666"/>
                     <w:placeholder>
                       <w:docPart w:val="DefaultPlaceholder_-1854013440"/>
                     </w:placeholder>
@@ -1040,7 +1046,7 @@
                   <w:sdtPr>
                     <w:alias w:val="#Nav: /IntegerHeader/IntegerLine/Unit_Price"/>
                     <w:tag w:val="#Nav: Grouped_Orders/60352"/>
-                    <w:id w:val="1208216563"/>
+                    <w:id w:val="-1957251993"/>
                     <w:placeholder>
                       <w:docPart w:val="DefaultPlaceholder_-1854013440"/>
                     </w:placeholder>
@@ -1069,7 +1075,7 @@
                   <w:sdtPr>
                     <w:alias w:val="#Nav: /IntegerHeader/IntegerLine/Line_Discount_Pct"/>
                     <w:tag w:val="#Nav: Grouped_Orders/60352"/>
-                    <w:id w:val="-1592697526"/>
+                    <w:id w:val="2091658243"/>
                     <w:placeholder>
                       <w:docPart w:val="DefaultPlaceholder_-1854013440"/>
                     </w:placeholder>
@@ -1098,7 +1104,7 @@
                   <w:sdtPr>
                     <w:alias w:val="#Nav: /IntegerHeader/IntegerLine/Line_Discount_Amount"/>
                     <w:tag w:val="#Nav: Grouped_Orders/60352"/>
-                    <w:id w:val="-1403912760"/>
+                    <w:id w:val="-1222525209"/>
                     <w:placeholder>
                       <w:docPart w:val="DefaultPlaceholder_-1854013440"/>
                     </w:placeholder>
@@ -1124,7 +1130,7 @@
                   <w:sdtPr>
                     <w:alias w:val="#Nav: /IntegerHeader/IntegerLine/Amount"/>
                     <w:tag w:val="#Nav: Grouped_Orders/60352"/>
-                    <w:id w:val="502093351"/>
+                    <w:id w:val="746613567"/>
                     <w:placeholder>
                       <w:docPart w:val="DefaultPlaceholder_-1854013440"/>
                     </w:placeholder>
@@ -1150,7 +1156,7 @@
                   <w:sdtPr>
                     <w:alias w:val="#Nav: /IntegerHeader/IntegerLine/Line_VAT_Pct"/>
                     <w:tag w:val="#Nav: Grouped_Orders/60352"/>
-                    <w:id w:val="540635707"/>
+                    <w:id w:val="-87242136"/>
                     <w:placeholder>
                       <w:docPart w:val="DefaultPlaceholder_-1854013440"/>
                     </w:placeholder>
@@ -1221,36 +1227,55 @@
             </w:pPr>
           </w:p>
         </w:tc>
-        <w:tc>
-          <w:tcPr>
-            <w:tcW w:w="1080" w:type="dxa"/>
-            <w:tcBorders>
-              <w:top w:val="nil"/>
-              <w:left w:val="single" w:color="auto" w:sz="4" w:space="0"/>
-              <w:bottom w:val="nil"/>
-            </w:tcBorders>
-            <w:shd w:val="clear" w:color="auto" w:fill="196B24" w:themeFill="accent3"/>
-          </w:tcPr>
-          <w:p>
-            <w:pPr>
-              <w:rPr>
-                <w:b/>
-                <w:bCs/>
-                <w:color w:val="FFFFFF" w:themeColor="background1"/>
-              </w:rPr>
-            </w:pPr>
-            <w:proofErr w:type="spellStart"/>
-            <w:r>
-              <w:rPr>
-                <w:b/>
-                <w:bCs/>
-                <w:color w:val="FFFFFF" w:themeColor="background1"/>
-              </w:rPr>
-              <w:t>TotalQuantityLbl</w:t>
-            </w:r>
-            <w:proofErr w:type="spellEnd"/>
-          </w:p>
-        </w:tc>
+        <w:sdt>
+          <w:sdtPr>
+            <w:rPr>
+              <w:b/>
+              <w:bCs/>
+              <w:color w:val="FFFFFF" w:themeColor="background1"/>
+            </w:rPr>
+            <w:id w:val="1431616786"/>
+            <w:placeholder>
+              <w:docPart w:val="DefaultPlaceholder_-1854013440"/>
+            </w:placeholder>
+            <w:dataBinding w:prefixMappings="xmlns:ns0='urn:microsoft-dynamics-nav/reports/Grouped_Orders/60352/'" w:xpath="/ns0:NavWordReportXmlPart[1]/ns0:Labels[1]/ns0:TotalQuantityLbl[1]" w:storeItemID="{C7C262D6-6CAA-49F6-B98C-86B678B9A099}"/>
+            <w:text/>
+            <w:alias w:val="#Nav: /Labels/TotalQuantityLbl"/>
+            <w:tag w:val="#Nav: Grouped_Orders/60352"/>
+          </w:sdtPr>
+          <w:sdtContent>
+            <w:tc>
+              <w:tcPr>
+                <w:tcW w:w="1080" w:type="dxa"/>
+                <w:tcBorders>
+                  <w:top w:val="nil"/>
+                  <w:left w:val="single" w:color="auto" w:sz="4" w:space="0"/>
+                  <w:bottom w:val="nil"/>
+                </w:tcBorders>
+                <w:shd w:val="clear" w:color="auto" w:fill="196B24" w:themeFill="accent3"/>
+              </w:tcPr>
+              <w:p>
+                <w:pPr>
+                  <w:rPr>
+                    <w:b/>
+                    <w:bCs/>
+                    <w:color w:val="FFFFFF" w:themeColor="background1"/>
+                  </w:rPr>
+                </w:pPr>
+                <w:proofErr w:type="spellStart"/>
+                <w:r>
+                  <w:rPr>
+                    <w:b/>
+                    <w:bCs/>
+                    <w:color w:val="FFFFFF" w:themeColor="background1"/>
+                  </w:rPr>
+                  <w:t>TotalQuantityLbl</w:t>
+                </w:r>
+                <w:proofErr w:type="spellEnd"/>
+              </w:p>
+            </w:tc>
+          </w:sdtContent>
+        </w:sdt>
         <w:tc>
           <w:tcPr>
             <w:tcW w:w="1260" w:type="dxa"/>
@@ -1289,56 +1314,94 @@
             </w:pPr>
           </w:p>
         </w:tc>
-        <w:tc>
-          <w:tcPr>
-            <w:tcW w:w="1080" w:type="dxa"/>
-            <w:shd w:val="clear" w:color="auto" w:fill="196B24" w:themeFill="accent3"/>
-          </w:tcPr>
-          <w:p>
-            <w:pPr>
-              <w:rPr>
-                <w:b/>
-                <w:bCs/>
-                <w:color w:val="FFFFFF" w:themeColor="background1"/>
-              </w:rPr>
-            </w:pPr>
-            <w:proofErr w:type="spellStart"/>
-            <w:r>
-              <w:rPr>
-                <w:b/>
-                <w:bCs/>
-                <w:color w:val="FFFFFF" w:themeColor="background1"/>
-              </w:rPr>
-              <w:t>TotalDiscountLbl</w:t>
-            </w:r>
-            <w:proofErr w:type="spellEnd"/>
-          </w:p>
-        </w:tc>
-        <w:tc>
-          <w:tcPr>
-            <w:tcW w:w="1260" w:type="dxa"/>
-            <w:shd w:val="clear" w:color="auto" w:fill="196B24" w:themeFill="accent3"/>
-          </w:tcPr>
-          <w:p>
-            <w:pPr>
-              <w:rPr>
-                <w:b/>
-                <w:bCs/>
-                <w:color w:val="FFFFFF" w:themeColor="background1"/>
-              </w:rPr>
-            </w:pPr>
-            <w:proofErr w:type="spellStart"/>
-            <w:r>
-              <w:rPr>
-                <w:b/>
-                <w:bCs/>
-                <w:color w:val="FFFFFF" w:themeColor="background1"/>
-              </w:rPr>
-              <w:t>TotalAmountLbl</w:t>
-            </w:r>
-            <w:proofErr w:type="spellEnd"/>
-          </w:p>
-        </w:tc>
+        <w:sdt>
+          <w:sdtPr>
+            <w:rPr>
+              <w:b/>
+              <w:bCs/>
+              <w:color w:val="FFFFFF" w:themeColor="background1"/>
+            </w:rPr>
+            <w:id w:val="-214126297"/>
+            <w:placeholder>
+              <w:docPart w:val="DefaultPlaceholder_-1854013440"/>
+            </w:placeholder>
+            <w:dataBinding w:prefixMappings="xmlns:ns0='urn:microsoft-dynamics-nav/reports/Grouped_Orders/60352/'" w:xpath="/ns0:NavWordReportXmlPart[1]/ns0:Labels[1]/ns0:TotalDiscountLbl[1]" w:storeItemID="{C7C262D6-6CAA-49F6-B98C-86B678B9A099}"/>
+            <w:text/>
+            <w:alias w:val="#Nav: /Labels/TotalDiscountLbl"/>
+            <w:tag w:val="#Nav: Grouped_Orders/60352"/>
+          </w:sdtPr>
+          <w:sdtContent>
+            <w:tc>
+              <w:tcPr>
+                <w:tcW w:w="1080" w:type="dxa"/>
+                <w:shd w:val="clear" w:color="auto" w:fill="196B24" w:themeFill="accent3"/>
+              </w:tcPr>
+              <w:p>
+                <w:pPr>
+                  <w:rPr>
+                    <w:b/>
+                    <w:bCs/>
+                    <w:color w:val="FFFFFF" w:themeColor="background1"/>
+                  </w:rPr>
+                </w:pPr>
+                <w:proofErr w:type="spellStart"/>
+                <w:r>
+                  <w:rPr>
+                    <w:b/>
+                    <w:bCs/>
+                    <w:color w:val="FFFFFF" w:themeColor="background1"/>
+                  </w:rPr>
+                  <w:t>TotalDiscountLbl</w:t>
+                </w:r>
+                <w:proofErr w:type="spellEnd"/>
+              </w:p>
+            </w:tc>
+          </w:sdtContent>
+        </w:sdt>
+        <w:sdt>
+          <w:sdtPr>
+            <w:rPr>
+              <w:b/>
+              <w:bCs/>
+              <w:color w:val="FFFFFF" w:themeColor="background1"/>
+            </w:rPr>
+            <w:id w:val="-215591790"/>
+            <w:placeholder>
+              <w:docPart w:val="DefaultPlaceholder_-1854013440"/>
+            </w:placeholder>
+            <w:dataBinding w:prefixMappings="xmlns:ns0='urn:microsoft-dynamics-nav/reports/Grouped_Orders/60352/'" w:xpath="/ns0:NavWordReportXmlPart[1]/ns0:Labels[1]/ns0:TotalAmountLbl[1]" w:storeItemID="{C7C262D6-6CAA-49F6-B98C-86B678B9A099}"/>
+            <w:text/>
+            <w:alias w:val="#Nav: /Labels/TotalAmountLbl"/>
+            <w:tag w:val="#Nav: Grouped_Orders/60352"/>
+          </w:sdtPr>
+          <w:sdtContent>
+            <w:tc>
+              <w:tcPr>
+                <w:tcW w:w="1260" w:type="dxa"/>
+                <w:shd w:val="clear" w:color="auto" w:fill="196B24" w:themeFill="accent3"/>
+              </w:tcPr>
+              <w:p>
+                <w:pPr>
+                  <w:rPr>
+                    <w:b/>
+                    <w:bCs/>
+                    <w:color w:val="FFFFFF" w:themeColor="background1"/>
+                  </w:rPr>
+                </w:pPr>
+                <w:proofErr w:type="spellStart"/>
+                <w:r>
+                  <w:rPr>
+                    <w:b/>
+                    <w:bCs/>
+                    <w:color w:val="FFFFFF" w:themeColor="background1"/>
+                  </w:rPr>
+                  <w:t>TotalAmountLbl</w:t>
+                </w:r>
+                <w:proofErr w:type="spellEnd"/>
+              </w:p>
+            </w:tc>
+          </w:sdtContent>
+        </w:sdt>
         <w:tc>
           <w:tcPr>
             <w:tcW w:w="988" w:type="dxa"/>
@@ -1385,14 +1448,14 @@
         </w:tc>
         <w:sdt>
           <w:sdtPr>
-            <w:id w:val="2076247067"/>
+            <w:alias w:val="#Nav: /IntegerHeader/Totals/TotalQuantity"/>
+            <w:tag w:val="#Nav: Grouped_Orders/60352"/>
+            <w:id w:val="-1339612191"/>
             <w:placeholder>
               <w:docPart w:val="DefaultPlaceholder_-1854013440"/>
             </w:placeholder>
             <w:dataBinding w:prefixMappings="xmlns:ns0='urn:microsoft-dynamics-nav/reports/Grouped_Orders/60352/'" w:xpath="/ns0:NavWordReportXmlPart[1]/ns0:IntegerHeader[1]/ns0:Totals[1]/ns0:TotalQuantity[1]" w:storeItemID="{C7C262D6-6CAA-49F6-B98C-86B678B9A099}"/>
             <w:text/>
-            <w:alias w:val="#Nav: /IntegerHeader/Totals/TotalQuantity"/>
-            <w:tag w:val="#Nav: Grouped_Orders/60352"/>
           </w:sdtPr>
           <w:sdtContent>
             <w:tc>
@@ -1439,14 +1502,14 @@
         </w:tc>
         <w:sdt>
           <w:sdtPr>
-            <w:id w:val="-13227928"/>
+            <w:alias w:val="#Nav: /IntegerHeader/Totals/TotalDiscountAmount"/>
+            <w:tag w:val="#Nav: Grouped_Orders/60352"/>
+            <w:id w:val="1721395209"/>
             <w:placeholder>
               <w:docPart w:val="DefaultPlaceholder_-1854013440"/>
             </w:placeholder>
             <w:dataBinding w:prefixMappings="xmlns:ns0='urn:microsoft-dynamics-nav/reports/Grouped_Orders/60352/'" w:xpath="/ns0:NavWordReportXmlPart[1]/ns0:IntegerHeader[1]/ns0:Totals[1]/ns0:TotalDiscountAmount[1]" w:storeItemID="{C7C262D6-6CAA-49F6-B98C-86B678B9A099}"/>
             <w:text/>
-            <w:alias w:val="#Nav: /IntegerHeader/Totals/TotalDiscountAmount"/>
-            <w:tag w:val="#Nav: Grouped_Orders/60352"/>
           </w:sdtPr>
           <w:sdtContent>
             <w:tc>
@@ -1466,14 +1529,14 @@
         </w:sdt>
         <w:sdt>
           <w:sdtPr>
-            <w:id w:val="-559714910"/>
+            <w:alias w:val="#Nav: /IntegerHeader/Totals/TotalAmountExcludingVAT"/>
+            <w:tag w:val="#Nav: Grouped_Orders/60352"/>
+            <w:id w:val="-1715040560"/>
             <w:placeholder>
               <w:docPart w:val="DefaultPlaceholder_-1854013440"/>
             </w:placeholder>
             <w:dataBinding w:prefixMappings="xmlns:ns0='urn:microsoft-dynamics-nav/reports/Grouped_Orders/60352/'" w:xpath="/ns0:NavWordReportXmlPart[1]/ns0:IntegerHeader[1]/ns0:Totals[1]/ns0:TotalAmountExcludingVAT[1]" w:storeItemID="{C7C262D6-6CAA-49F6-B98C-86B678B9A099}"/>
             <w:text/>
-            <w:alias w:val="#Nav: /IntegerHeader/Totals/TotalAmountExcludingVAT"/>
-            <w:tag w:val="#Nav: Grouped_Orders/60352"/>
           </w:sdtPr>
           <w:sdtContent>
             <w:tc>
@@ -1646,14 +1709,14 @@
         </w:tc>
         <w:sdt>
           <w:sdtPr>
-            <w:alias w:val="#Nav: /Labels/ECPercentageLbl"/>
+            <w:id w:val="-1872285678"/>
+            <w:placeholder>
+              <w:docPart w:val="DefaultPlaceholder_-1854013440"/>
+            </w:placeholder>
+            <w:dataBinding w:prefixMappings="xmlns:ns0='urn:microsoft-dynamics-nav/reports/Grouped_Orders/60352/'" w:xpath="/ns0:NavWordReportXmlPart[1]/ns0:Labels[1]/ns0:VATAmountLbl[1]" w:storeItemID="{C7C262D6-6CAA-49F6-B98C-86B678B9A099}"/>
+            <w:text/>
+            <w:alias w:val="#Nav: /Labels/VATAmountLbl"/>
             <w:tag w:val="#Nav: Grouped_Orders/60352"/>
-            <w:id w:val="606471710"/>
-            <w:placeholder>
-              <w:docPart w:val="9F922223CF0D4789BE9616F3066DDF61"/>
-            </w:placeholder>
-            <w:dataBinding w:prefixMappings="xmlns:ns0='urn:microsoft-dynamics-nav/reports/Grouped_Orders/60352/'" w:xpath="/ns0:NavWordReportXmlPart[1]/ns0:Labels[1]/ns0:ECPercentageLbl[1]" w:storeItemID="{C7C262D6-6CAA-49F6-B98C-86B678B9A099}"/>
-            <w:text/>
           </w:sdtPr>
           <w:sdtContent>
             <w:tc>
@@ -1666,7 +1729,7 @@
               <w:p>
                 <w:proofErr w:type="spellStart"/>
                 <w:r>
-                  <w:t>ECPercentageLbl</w:t>
+                  <w:t>VATAmountLbl</w:t>
                 </w:r>
                 <w:proofErr w:type="spellEnd"/>
               </w:p>
@@ -1747,7 +1810,7 @@
                     </w:rPr>
                     <w:alias w:val="#Nav: /IntegerHeader/VATAmountLine/VAT_Identifier"/>
                     <w:tag w:val="#Nav: Grouped_Orders/60352"/>
-                    <w:id w:val="-501663924"/>
+                    <w:id w:val="1042934421"/>
                     <w:placeholder>
                       <w:docPart w:val="DefaultPlaceholder_-1854013440"/>
                     </w:placeholder>
@@ -1776,6 +1839,12 @@
                       <w:p>
                         <w:proofErr w:type="spellStart"/>
                         <w:r>
+                          <w:rPr>
+                            <w:kern w:val="2"/>
+                            <w:sz w:val="24"/>
+                            <w:szCs w:val="24"/>
+                            <w14:ligatures w14:val="standardContextual"/>
+                          </w:rPr>
                           <w:t>VAT_Identifier</w:t>
                         </w:r>
                         <w:proofErr w:type="spellEnd"/>
@@ -1787,7 +1856,7 @@
                   <w:sdtPr>
                     <w:alias w:val="#Nav: /IntegerHeader/VATAmountLine/VAT_Base"/>
                     <w:tag w:val="#Nav: Grouped_Orders/60352"/>
-                    <w:id w:val="2105685575"/>
+                    <w:id w:val="-2109350310"/>
                     <w:placeholder>
                       <w:docPart w:val="DefaultPlaceholder_-1854013440"/>
                     </w:placeholder>
@@ -1819,7 +1888,7 @@
                   <w:sdtPr>
                     <w:alias w:val="#Nav: /IntegerHeader/VATAmountLine/VAT_Pct"/>
                     <w:tag w:val="#Nav: Grouped_Orders/60352"/>
-                    <w:id w:val="-1708710573"/>
+                    <w:id w:val="856239777"/>
                     <w:placeholder>
                       <w:docPart w:val="DefaultPlaceholder_-1854013440"/>
                     </w:placeholder>
@@ -1851,7 +1920,7 @@
                   <w:sdtPr>
                     <w:alias w:val="#Nav: /IntegerHeader/VATAmountLine/EC_Pct"/>
                     <w:tag w:val="#Nav: Grouped_Orders/60352"/>
-                    <w:id w:val="374977366"/>
+                    <w:id w:val="1573304759"/>
                     <w:placeholder>
                       <w:docPart w:val="DefaultPlaceholder_-1854013440"/>
                     </w:placeholder>
@@ -1883,7 +1952,7 @@
                   <w:sdtPr>
                     <w:alias w:val="#Nav: /IntegerHeader/VATAmountLine/VAT_Amount"/>
                     <w:tag w:val="#Nav: Grouped_Orders/60352"/>
-                    <w:id w:val="197747104"/>
+                    <w:id w:val="417979589"/>
                     <w:placeholder>
                       <w:docPart w:val="DefaultPlaceholder_-1854013440"/>
                     </w:placeholder>
@@ -1915,7 +1984,7 @@
                   <w:sdtPr>
                     <w:alias w:val="#Nav: /IntegerHeader/VATAmountLine/EC_Amount"/>
                     <w:tag w:val="#Nav: Grouped_Orders/60352"/>
-                    <w:id w:val="-438825557"/>
+                    <w:id w:val="2079778136"/>
                     <w:placeholder>
                       <w:docPart w:val="DefaultPlaceholder_-1854013440"/>
                     </w:placeholder>
@@ -2114,7 +2183,7 @@
           <w:sdtPr>
             <w:alias w:val="#Nav: /IntegerHeader/Totals/TotalVATBaseAmount"/>
             <w:tag w:val="#Nav: Grouped_Orders/60352"/>
-            <w:id w:val="-464205299"/>
+            <w:id w:val="733738536"/>
             <w:placeholder>
               <w:docPart w:val="DefaultPlaceholder_-1854013440"/>
             </w:placeholder>
@@ -2147,7 +2216,7 @@
           <w:sdtPr>
             <w:alias w:val="#Nav: /IntegerHeader/Totals/TotalVATAmounts"/>
             <w:tag w:val="#Nav: Grouped_Orders/60352"/>
-            <w:id w:val="-1532261244"/>
+            <w:id w:val="-924569276"/>
             <w:placeholder>
               <w:docPart w:val="DefaultPlaceholder_-1854013440"/>
             </w:placeholder>
@@ -2180,7 +2249,7 @@
           <w:sdtPr>
             <w:alias w:val="#Nav: /IntegerHeader/Totals/TotalAmountIncludingVAT"/>
             <w:tag w:val="#Nav: Grouped_Orders/60352"/>
-            <w:id w:val="304288224"/>
+            <w:id w:val="-571727729"/>
             <w:placeholder>
               <w:docPart w:val="DefaultPlaceholder_-1854013440"/>
             </w:placeholder>
@@ -2218,13 +2287,7 @@
         </w:rPr>
       </w:pPr>
     </w:p>
-    <w:p>
-      <w:pPr>
-        <w:rPr>
-          <w:u w:val="single"/>
-        </w:rPr>
-      </w:pPr>
-    </w:p>
+    <w:p/>
     <w:sectPr>
       <w:pgSz w:w="11906" w:h="16838"/>
       <w:pgMar w:top="1701" w:right="1134" w:bottom="1701" w:left="1134" w:header="708" w:footer="708" w:gutter="0"/>
@@ -2639,6 +2702,7 @@
   <w:style w:type="character" w:default="1" w:styleId="Fuentedeprrafopredeter">
     <w:name w:val="Default Paragraph Font"/>
     <w:uiPriority w:val="1"/>
+    <w:semiHidden/>
     <w:unhideWhenUsed/>
   </w:style>
   <w:style w:type="table" w:default="1" w:styleId="Tablanormal">
@@ -3178,9 +3242,11 @@
     <w:rsid w:val="00054F3E"/>
     <w:rsid w:val="00175A79"/>
     <w:rsid w:val="00233463"/>
+    <w:rsid w:val="00236BCE"/>
     <w:rsid w:val="002C5D89"/>
     <w:rsid w:val="00326E0E"/>
     <w:rsid w:val="00377D18"/>
+    <w:rsid w:val="004821EF"/>
     <w:rsid w:val="004A6D65"/>
     <w:rsid w:val="005C781E"/>
     <w:rsid w:val="00697C63"/>
@@ -3201,6 +3267,7 @@
     <w:rsid w:val="00BE2AD4"/>
     <w:rsid w:val="00C26E65"/>
     <w:rsid w:val="00C61588"/>
+    <w:rsid w:val="00C67F18"/>
     <w:rsid w:val="00C9196F"/>
     <w:rsid w:val="00CD1E49"/>
     <w:rsid w:val="00CD30E7"/>
@@ -3213,6 +3280,7 @@
     <w:rsid w:val="00EA184A"/>
     <w:rsid w:val="00ED253F"/>
     <w:rsid w:val="00EE6B9C"/>
+    <w:rsid w:val="00F172BA"/>
   </w:rsids>
   <m:mathPr>
     <m:mathFont m:val="Cambria Math"/>
@@ -3697,18 +3765,6 @@
     <w:name w:val="741E1AB764A84E8D90E580CFEA57B1C0"/>
     <w:rsid w:val="00D56EE5"/>
   </w:style>
-  <w:style w:type="paragraph" w:customStyle="1" w:styleId="2D48F96BB67E4D41B1EFD4FB44318BB3">
-    <w:name w:val="2D48F96BB67E4D41B1EFD4FB44318BB3"/>
-    <w:rsid w:val="00D56EE5"/>
-  </w:style>
-  <w:style w:type="paragraph" w:customStyle="1" w:styleId="C7BA3F03D5AB4FBEB4471C7EED905482">
-    <w:name w:val="C7BA3F03D5AB4FBEB4471C7EED905482"/>
-    <w:rsid w:val="00D56EE5"/>
-  </w:style>
-  <w:style w:type="paragraph" w:customStyle="1" w:styleId="8069766AE2334FFA8CDF89281C8EB97A">
-    <w:name w:val="8069766AE2334FFA8CDF89281C8EB97A"/>
-    <w:rsid w:val="00D56EE5"/>
-  </w:style>
   <w:style w:type="paragraph" w:customStyle="1" w:styleId="9F922223CF0D4789BE9616F3066DDF61">
     <w:name w:val="9F922223CF0D4789BE9616F3066DDF61"/>
     <w:rsid w:val="00AC3B8F"/>
@@ -4050,9 +4106,7 @@
 </a:theme>
 </file>
 
-<file path=customXml/item1.xml>��< ? x m l   v e r s i o n = " 1 . 0 "   e n c o d i n g = " u t f - 1 6 " ? > - 
- < N a v W o r d R e p o r t X m l P a r t   x m l n s = " u r n : m i c r o s o f t - d y n a m i c s - n a v / r e p o r t s / G r o u p e d _ O r d e r s / 6 0 3 5 2 / " > +<file path=customXml/item1.xml>��< ? x m l   v e r s i o n = " 1 . 0 "   e n c o d i n g = " u t f - 1 6 " ? > < N a v W o r d R e p o r t X m l P a r t   x m l n s = " u r n : m i c r o s o f t - d y n a m i c s - n a v / r e p o r t s / G r o u p e d _ O r d e r s / 6 0 3 5 2 / " >   
      < L a b e l s >   
@@ -4114,7 +4168,11 @@
  
      < / L a b e l s >   
-     < S a l e s H e a d e r   / > +     < S a l e s H e a d e r > + 
+         < S a l e s L i n e / > + 
+     < / S a l e s H e a d e r >   
      < I n t e g e r H e a d e r >   
@@ -4199,8 +4257,6 @@
          < S h i p T o P h o n e N o > S h i p T o P h o n e N o < / S h i p T o P h o n e N o >   
          < V A T R e g i s t r a t i o n N o > V A T R e g i s t r a t i o n N o < / V A T R e g i s t r a t i o n N o > - 
-         < S a l e s L i n e   / >   
          < I n t e g e r L i n e >   

</xml_diff>